<commit_message>
more work on question 4
</commit_message>
<xml_diff>
--- a/FinalReport.docx
+++ b/FinalReport.docx
@@ -53,7 +53,7 @@
         <w:pStyle w:val="Date"/>
       </w:pPr>
       <w:r>
-        <w:t xml:space="preserve">2022-11-12</w:t>
+        <w:t xml:space="preserve">2022-11-13</w:t>
       </w:r>
     </w:p>
     <w:bookmarkStart w:id="20" w:name="group-members"/>
@@ -4447,7 +4447,7 @@
         <w:rPr>
           <w:rStyle w:val="NormalTok"/>
         </w:rPr>
-        <w:t xml:space="preserve">(EnergySource, totalProductionGig,), </w:t>
+        <w:t xml:space="preserve">(EnergySource, totalProductionGig), </w:t>
       </w:r>
       <w:r>
         <w:rPr>
@@ -4657,6 +4657,12 @@
       <w:r>
         <w:t xml:space="preserve">Looking at the data simply by total doesn’t tell the whole story though. When we look at using a line graph, we find drastic changes in a few of the energy sources. Clearly there is a shift to move away from using coal as an energy source with the total production almost cuts in half since 2008. The exact opposite can be said for Natural Gas with energy production nearly doubling. Clearly the country is making efforts to protect the environment by moving from Coal to Natural Gas for its energy. It is also worth noting that Nuclear energy production has remained level over the entire time period. There are reasons preventing the US from moving to more nuclear production. The only other real item on note is the gradual increase in production of Wind energy. Yet more evidence the US is looking to increase cleaner energy.</w:t>
       </w:r>
+      <w:r>
+        <w:t xml:space="preserve"> </w:t>
+      </w:r>
+      <w:r>
+        <w:t xml:space="preserve">##something happened and this chart looks goofy now - figure out why</w:t>
+      </w:r>
     </w:p>
     <w:p>
       <w:pPr>
@@ -4750,7 +4756,7 @@
         <w:rPr>
           <w:rStyle w:val="AttributeTok"/>
         </w:rPr>
-        <w:t xml:space="preserve">x=</w:t>
+        <w:t xml:space="preserve">x =</w:t>
       </w:r>
       <w:r>
         <w:rPr>
@@ -4780,7 +4786,7 @@
         <w:rPr>
           <w:rStyle w:val="NormalTok"/>
         </w:rPr>
-        <w:t xml:space="preserve"> EnergySource,</w:t>
+        <w:t xml:space="preserve"> EnergySource, </w:t>
       </w:r>
       <w:r>
         <w:rPr>
@@ -4998,7 +5004,7 @@
         <w:pStyle w:val="FirstParagraph"/>
       </w:pPr>
       <w:r>
-        <w:t xml:space="preserve">STILL WORKING on this section</w:t>
+        <w:t xml:space="preserve">##STILL WORKING on this section</w:t>
       </w:r>
     </w:p>
     <w:p>
@@ -5007,9 +5013,84 @@
       </w:pPr>
       <w:r>
         <w:rPr>
+          <w:rStyle w:val="FunctionTok"/>
+        </w:rPr>
+        <w:t xml:space="preserve">library</w:t>
+      </w:r>
+      <w:r>
+        <w:rPr>
+          <w:rStyle w:val="NormalTok"/>
+        </w:rPr>
+        <w:t xml:space="preserve">(rlang)</w:t>
+      </w:r>
+    </w:p>
+    <w:p>
+      <w:pPr>
+        <w:pStyle w:val="SourceCode"/>
+      </w:pPr>
+      <w:r>
+        <w:rPr>
+          <w:rStyle w:val="VerbatimChar"/>
+        </w:rPr>
+        <w:t xml:space="preserve">## </w:t>
+      </w:r>
+      <w:r>
+        <w:br/>
+      </w:r>
+      <w:r>
+        <w:rPr>
+          <w:rStyle w:val="VerbatimChar"/>
+        </w:rPr>
+        <w:t xml:space="preserve">## Attaching package: 'rlang'</w:t>
+      </w:r>
+    </w:p>
+    <w:p>
+      <w:pPr>
+        <w:pStyle w:val="SourceCode"/>
+      </w:pPr>
+      <w:r>
+        <w:rPr>
+          <w:rStyle w:val="VerbatimChar"/>
+        </w:rPr>
+        <w:t xml:space="preserve">## The following objects are masked from 'package:purrr':</w:t>
+      </w:r>
+      <w:r>
+        <w:br/>
+      </w:r>
+      <w:r>
+        <w:rPr>
+          <w:rStyle w:val="VerbatimChar"/>
+        </w:rPr>
+        <w:t xml:space="preserve">## </w:t>
+      </w:r>
+      <w:r>
+        <w:br/>
+      </w:r>
+      <w:r>
+        <w:rPr>
+          <w:rStyle w:val="VerbatimChar"/>
+        </w:rPr>
+        <w:t xml:space="preserve">##     %@%, as_function, flatten, flatten_chr, flatten_dbl, flatten_int,</w:t>
+      </w:r>
+      <w:r>
+        <w:br/>
+      </w:r>
+      <w:r>
+        <w:rPr>
+          <w:rStyle w:val="VerbatimChar"/>
+        </w:rPr>
+        <w:t xml:space="preserve">##     flatten_lgl, flatten_raw, invoke, splice</w:t>
+      </w:r>
+    </w:p>
+    <w:p>
+      <w:pPr>
+        <w:pStyle w:val="SourceCode"/>
+      </w:pPr>
+      <w:r>
+        <w:rPr>
           <w:rStyle w:val="DocumentationTok"/>
         </w:rPr>
-        <w:t xml:space="preserve">## create tibble for use to answer this question</w:t>
+        <w:t xml:space="preserve">## create tibble for to get data for 5 key energy sources</w:t>
       </w:r>
       <w:r>
         <w:br/>
@@ -5043,6 +5124,15 @@
       </w:r>
       <w:r>
         <w:rPr>
+          <w:rStyle w:val="DocumentationTok"/>
+        </w:rPr>
+        <w:t xml:space="preserve">##  filter(YEAR=='2008', !EnergySource=='Total', !STATE=='US-TOTAL') %&gt;%  </w:t>
+      </w:r>
+      <w:r>
+        <w:br/>
+      </w:r>
+      <w:r>
+        <w:rPr>
           <w:rStyle w:val="NormalTok"/>
         </w:rPr>
         <w:t xml:space="preserve">  </w:t>
@@ -5051,6 +5141,183 @@
         <w:rPr>
           <w:rStyle w:val="FunctionTok"/>
         </w:rPr>
+        <w:t xml:space="preserve">filter</w:t>
+      </w:r>
+      <w:r>
+        <w:rPr>
+          <w:rStyle w:val="NormalTok"/>
+        </w:rPr>
+        <w:t xml:space="preserve">(EnergySource</w:t>
+      </w:r>
+      <w:r>
+        <w:rPr>
+          <w:rStyle w:val="SpecialCharTok"/>
+        </w:rPr>
+        <w:t xml:space="preserve">==</w:t>
+      </w:r>
+      <w:r>
+        <w:rPr>
+          <w:rStyle w:val="StringTok"/>
+        </w:rPr>
+        <w:t xml:space="preserve">'Coal'</w:t>
+      </w:r>
+      <w:r>
+        <w:rPr>
+          <w:rStyle w:val="NormalTok"/>
+        </w:rPr>
+        <w:t xml:space="preserve"> </w:t>
+      </w:r>
+      <w:r>
+        <w:rPr>
+          <w:rStyle w:val="SpecialCharTok"/>
+        </w:rPr>
+        <w:t xml:space="preserve">|</w:t>
+      </w:r>
+      <w:r>
+        <w:rPr>
+          <w:rStyle w:val="NormalTok"/>
+        </w:rPr>
+        <w:t xml:space="preserve"> EnergySource</w:t>
+      </w:r>
+      <w:r>
+        <w:rPr>
+          <w:rStyle w:val="SpecialCharTok"/>
+        </w:rPr>
+        <w:t xml:space="preserve">==</w:t>
+      </w:r>
+      <w:r>
+        <w:rPr>
+          <w:rStyle w:val="StringTok"/>
+        </w:rPr>
+        <w:t xml:space="preserve">'Natural Gas'</w:t>
+      </w:r>
+      <w:r>
+        <w:rPr>
+          <w:rStyle w:val="SpecialCharTok"/>
+        </w:rPr>
+        <w:t xml:space="preserve">|</w:t>
+      </w:r>
+      <w:r>
+        <w:rPr>
+          <w:rStyle w:val="NormalTok"/>
+        </w:rPr>
+        <w:t xml:space="preserve"> EnergySource</w:t>
+      </w:r>
+      <w:r>
+        <w:rPr>
+          <w:rStyle w:val="SpecialCharTok"/>
+        </w:rPr>
+        <w:t xml:space="preserve">==</w:t>
+      </w:r>
+      <w:r>
+        <w:rPr>
+          <w:rStyle w:val="StringTok"/>
+        </w:rPr>
+        <w:t xml:space="preserve">'Nuclear'</w:t>
+      </w:r>
+      <w:r>
+        <w:rPr>
+          <w:rStyle w:val="SpecialCharTok"/>
+        </w:rPr>
+        <w:t xml:space="preserve">|</w:t>
+      </w:r>
+      <w:r>
+        <w:rPr>
+          <w:rStyle w:val="NormalTok"/>
+        </w:rPr>
+        <w:t xml:space="preserve"> EnergySource</w:t>
+      </w:r>
+      <w:r>
+        <w:rPr>
+          <w:rStyle w:val="SpecialCharTok"/>
+        </w:rPr>
+        <w:t xml:space="preserve">==</w:t>
+      </w:r>
+      <w:r>
+        <w:rPr>
+          <w:rStyle w:val="StringTok"/>
+        </w:rPr>
+        <w:t xml:space="preserve">'Hydroelectric Conventional'</w:t>
+      </w:r>
+      <w:r>
+        <w:rPr>
+          <w:rStyle w:val="SpecialCharTok"/>
+        </w:rPr>
+        <w:t xml:space="preserve">|</w:t>
+      </w:r>
+      <w:r>
+        <w:rPr>
+          <w:rStyle w:val="NormalTok"/>
+        </w:rPr>
+        <w:t xml:space="preserve"> EnergySource</w:t>
+      </w:r>
+      <w:r>
+        <w:rPr>
+          <w:rStyle w:val="SpecialCharTok"/>
+        </w:rPr>
+        <w:t xml:space="preserve">==</w:t>
+      </w:r>
+      <w:r>
+        <w:rPr>
+          <w:rStyle w:val="StringTok"/>
+        </w:rPr>
+        <w:t xml:space="preserve">'Wind'</w:t>
+      </w:r>
+      <w:r>
+        <w:rPr>
+          <w:rStyle w:val="NormalTok"/>
+        </w:rPr>
+        <w:t xml:space="preserve">, </w:t>
+      </w:r>
+      <w:r>
+        <w:rPr>
+          <w:rStyle w:val="SpecialCharTok"/>
+        </w:rPr>
+        <w:t xml:space="preserve">!</w:t>
+      </w:r>
+      <w:r>
+        <w:rPr>
+          <w:rStyle w:val="NormalTok"/>
+        </w:rPr>
+        <w:t xml:space="preserve">STATE</w:t>
+      </w:r>
+      <w:r>
+        <w:rPr>
+          <w:rStyle w:val="SpecialCharTok"/>
+        </w:rPr>
+        <w:t xml:space="preserve">==</w:t>
+      </w:r>
+      <w:r>
+        <w:rPr>
+          <w:rStyle w:val="StringTok"/>
+        </w:rPr>
+        <w:t xml:space="preserve">'US-TOTAL'</w:t>
+      </w:r>
+      <w:r>
+        <w:rPr>
+          <w:rStyle w:val="NormalTok"/>
+        </w:rPr>
+        <w:t xml:space="preserve">) </w:t>
+      </w:r>
+      <w:r>
+        <w:rPr>
+          <w:rStyle w:val="SpecialCharTok"/>
+        </w:rPr>
+        <w:t xml:space="preserve">%&gt;%</w:t>
+      </w:r>
+      <w:r>
+        <w:br/>
+      </w:r>
+      <w:r>
+        <w:rPr>
+          <w:rStyle w:val="NormalTok"/>
+        </w:rPr>
+        <w:t xml:space="preserve">  </w:t>
+      </w:r>
+      <w:r>
+        <w:rPr>
+          <w:rStyle w:val="FunctionTok"/>
+        </w:rPr>
         <w:t xml:space="preserve">group_by</w:t>
       </w:r>
       <w:r>
@@ -5110,6 +5377,51 @@
         </w:rPr>
         <w:t xml:space="preserve">(GenerationGig))</w:t>
       </w:r>
+      <w:r>
+        <w:rPr>
+          <w:rStyle w:val="SpecialCharTok"/>
+        </w:rPr>
+        <w:t xml:space="preserve">%&gt;%</w:t>
+      </w:r>
+      <w:r>
+        <w:br/>
+      </w:r>
+      <w:r>
+        <w:rPr>
+          <w:rStyle w:val="NormalTok"/>
+        </w:rPr>
+        <w:t xml:space="preserve">  </w:t>
+      </w:r>
+      <w:r>
+        <w:rPr>
+          <w:rStyle w:val="FunctionTok"/>
+        </w:rPr>
+        <w:t xml:space="preserve">filter</w:t>
+      </w:r>
+      <w:r>
+        <w:rPr>
+          <w:rStyle w:val="NormalTok"/>
+        </w:rPr>
+        <w:t xml:space="preserve">(avgGigHours </w:t>
+      </w:r>
+      <w:r>
+        <w:rPr>
+          <w:rStyle w:val="SpecialCharTok"/>
+        </w:rPr>
+        <w:t xml:space="preserve">&gt;</w:t>
+      </w:r>
+      <w:r>
+        <w:rPr>
+          <w:rStyle w:val="DecValTok"/>
+        </w:rPr>
+        <w:t xml:space="preserve">0</w:t>
+      </w:r>
+      <w:r>
+        <w:rPr>
+          <w:rStyle w:val="NormalTok"/>
+        </w:rPr>
+        <w:t xml:space="preserve">)</w:t>
+      </w:r>
     </w:p>
     <w:p>
       <w:pPr>
@@ -5150,16 +5462,16 @@
         <w:rPr>
           <w:rStyle w:val="VerbatimChar"/>
         </w:rPr>
-        <w:t xml:space="preserve">## # A tibble: 7,621 × 4</w:t>
-      </w:r>
-      <w:r>
-        <w:br/>
-      </w:r>
-      <w:r>
-        <w:rPr>
-          <w:rStyle w:val="VerbatimChar"/>
-        </w:rPr>
-        <w:t xml:space="preserve">## # Groups:   EnergySource, STATE [587]</w:t>
+        <w:t xml:space="preserve">## # A tibble: 3,005 × 4</w:t>
+      </w:r>
+      <w:r>
+        <w:br/>
+      </w:r>
+      <w:r>
+        <w:rPr>
+          <w:rStyle w:val="VerbatimChar"/>
+        </w:rPr>
+        <w:t xml:space="preserve">## # Groups:   EnergySource, STATE [219]</w:t>
       </w:r>
       <w:r>
         <w:br/>
@@ -5276,7 +5588,7 @@
         <w:rPr>
           <w:rStyle w:val="VerbatimChar"/>
         </w:rPr>
-        <w:t xml:space="preserve">## # … with 7,611 more rows</w:t>
+        <w:t xml:space="preserve">## # … with 2,995 more rows</w:t>
       </w:r>
     </w:p>
     <w:p>
@@ -5287,16 +5599,28 @@
         <w:rPr>
           <w:rStyle w:val="DocumentationTok"/>
         </w:rPr>
-        <w:t xml:space="preserve">## show data for each Energy Source</w:t>
-      </w:r>
-      <w:r>
-        <w:br/>
-      </w:r>
-      <w:r>
-        <w:rPr>
-          <w:rStyle w:val="NormalTok"/>
-        </w:rPr>
-        <w:t xml:space="preserve">avgProdbySourcebyState </w:t>
+        <w:t xml:space="preserve">##get list of unique states</w:t>
+      </w:r>
+      <w:r>
+        <w:br/>
+      </w:r>
+      <w:r>
+        <w:rPr>
+          <w:rStyle w:val="NormalTok"/>
+        </w:rPr>
+        <w:t xml:space="preserve">variables </w:t>
+      </w:r>
+      <w:r>
+        <w:rPr>
+          <w:rStyle w:val="OtherTok"/>
+        </w:rPr>
+        <w:t xml:space="preserve">&lt;-</w:t>
+      </w:r>
+      <w:r>
+        <w:rPr>
+          <w:rStyle w:val="NormalTok"/>
+        </w:rPr>
+        <w:t xml:space="preserve"> avgProdbySourcebyState </w:t>
       </w:r>
       <w:r>
         <w:rPr>
@@ -5311,19 +5635,154 @@
         <w:rPr>
           <w:rStyle w:val="NormalTok"/>
         </w:rPr>
+        <w:t xml:space="preserve"> </w:t>
+      </w:r>
+      <w:r>
+        <w:rPr>
+          <w:rStyle w:val="FunctionTok"/>
+        </w:rPr>
+        <w:t xml:space="preserve">group_by</w:t>
+      </w:r>
+      <w:r>
+        <w:rPr>
+          <w:rStyle w:val="NormalTok"/>
+        </w:rPr>
+        <w:t xml:space="preserve">(STATE) </w:t>
+      </w:r>
+      <w:r>
+        <w:rPr>
+          <w:rStyle w:val="SpecialCharTok"/>
+        </w:rPr>
+        <w:t xml:space="preserve">%&gt;%</w:t>
+      </w:r>
+      <w:r>
+        <w:br/>
+      </w:r>
+      <w:r>
+        <w:rPr>
+          <w:rStyle w:val="NormalTok"/>
+        </w:rPr>
         <w:t xml:space="preserve">  </w:t>
       </w:r>
       <w:r>
         <w:rPr>
           <w:rStyle w:val="FunctionTok"/>
         </w:rPr>
+        <w:t xml:space="preserve">distinct</w:t>
+      </w:r>
+      <w:r>
+        <w:rPr>
+          <w:rStyle w:val="NormalTok"/>
+        </w:rPr>
+        <w:t xml:space="preserve">(STATE)</w:t>
+      </w:r>
+      <w:r>
+        <w:br/>
+      </w:r>
+      <w:r>
+        <w:rPr>
+          <w:rStyle w:val="DocumentationTok"/>
+        </w:rPr>
+        <w:t xml:space="preserve">##for each var (STATE) create a line chart showing avg Production by year</w:t>
+      </w:r>
+      <w:r>
+        <w:br/>
+      </w:r>
+      <w:r>
+        <w:rPr>
+          <w:rStyle w:val="ControlFlowTok"/>
+        </w:rPr>
+        <w:t xml:space="preserve">for</w:t>
+      </w:r>
+      <w:r>
+        <w:rPr>
+          <w:rStyle w:val="NormalTok"/>
+        </w:rPr>
+        <w:t xml:space="preserve"> (var </w:t>
+      </w:r>
+      <w:r>
+        <w:rPr>
+          <w:rStyle w:val="ControlFlowTok"/>
+        </w:rPr>
+        <w:t xml:space="preserve">in</w:t>
+      </w:r>
+      <w:r>
+        <w:rPr>
+          <w:rStyle w:val="NormalTok"/>
+        </w:rPr>
+        <w:t xml:space="preserve"> variables) {</w:t>
+      </w:r>
+      <w:r>
+        <w:br/>
+      </w:r>
+      <w:r>
+        <w:rPr>
+          <w:rStyle w:val="FunctionTok"/>
+        </w:rPr>
+        <w:t xml:space="preserve">print</w:t>
+      </w:r>
+      <w:r>
+        <w:rPr>
+          <w:rStyle w:val="NormalTok"/>
+        </w:rPr>
+        <w:t xml:space="preserve">(var)</w:t>
+      </w:r>
+      <w:r>
+        <w:br/>
+      </w:r>
+      <w:r>
+        <w:rPr>
+          <w:rStyle w:val="DocumentationTok"/>
+        </w:rPr>
+        <w:t xml:space="preserve">##get data for the STATE being looped on</w:t>
+      </w:r>
+      <w:r>
+        <w:br/>
+      </w:r>
+      <w:r>
+        <w:rPr>
+          <w:rStyle w:val="NormalTok"/>
+        </w:rPr>
+        <w:t xml:space="preserve">stateAvgProd </w:t>
+      </w:r>
+      <w:r>
+        <w:rPr>
+          <w:rStyle w:val="OtherTok"/>
+        </w:rPr>
+        <w:t xml:space="preserve">&lt;-</w:t>
+      </w:r>
+      <w:r>
+        <w:rPr>
+          <w:rStyle w:val="NormalTok"/>
+        </w:rPr>
+        <w:t xml:space="preserve">  avgProdbySourcebyState </w:t>
+      </w:r>
+      <w:r>
+        <w:rPr>
+          <w:rStyle w:val="SpecialCharTok"/>
+        </w:rPr>
+        <w:t xml:space="preserve">%&gt;%</w:t>
+      </w:r>
+      <w:r>
+        <w:br/>
+      </w:r>
+      <w:r>
+        <w:rPr>
+          <w:rStyle w:val="NormalTok"/>
+        </w:rPr>
+        <w:t xml:space="preserve">  </w:t>
+      </w:r>
+      <w:r>
+        <w:rPr>
+          <w:rStyle w:val="FunctionTok"/>
+        </w:rPr>
         <w:t xml:space="preserve">filter</w:t>
       </w:r>
       <w:r>
         <w:rPr>
           <w:rStyle w:val="NormalTok"/>
         </w:rPr>
-        <w:t xml:space="preserve">(EnergySource</w:t>
+        <w:t xml:space="preserve">(STATE</w:t>
       </w:r>
       <w:r>
         <w:rPr>
@@ -5335,7 +5794,7 @@
         <w:rPr>
           <w:rStyle w:val="StringTok"/>
         </w:rPr>
-        <w:t xml:space="preserve">'Coal'</w:t>
+        <w:t xml:space="preserve">'!!sym(var)'</w:t>
       </w:r>
       <w:r>
         <w:rPr>
@@ -5343,6 +5802,222 @@
         </w:rPr>
         <w:t xml:space="preserve">)</w:t>
       </w:r>
+      <w:r>
+        <w:br/>
+      </w:r>
+      <w:r>
+        <w:rPr>
+          <w:rStyle w:val="DocumentationTok"/>
+        </w:rPr>
+        <w:t xml:space="preserve">##Create a chart for state showing average production by energy source</w:t>
+      </w:r>
+      <w:r>
+        <w:br/>
+      </w:r>
+      <w:r>
+        <w:rPr>
+          <w:rStyle w:val="NormalTok"/>
+        </w:rPr>
+        <w:t xml:space="preserve">plot </w:t>
+      </w:r>
+      <w:r>
+        <w:rPr>
+          <w:rStyle w:val="OtherTok"/>
+        </w:rPr>
+        <w:t xml:space="preserve">&lt;-</w:t>
+      </w:r>
+      <w:r>
+        <w:rPr>
+          <w:rStyle w:val="NormalTok"/>
+        </w:rPr>
+        <w:t xml:space="preserve"> </w:t>
+      </w:r>
+      <w:r>
+        <w:rPr>
+          <w:rStyle w:val="FunctionTok"/>
+        </w:rPr>
+        <w:t xml:space="preserve">ggplot</w:t>
+      </w:r>
+      <w:r>
+        <w:rPr>
+          <w:rStyle w:val="NormalTok"/>
+        </w:rPr>
+        <w:t xml:space="preserve">(</w:t>
+      </w:r>
+      <w:r>
+        <w:rPr>
+          <w:rStyle w:val="AttributeTok"/>
+        </w:rPr>
+        <w:t xml:space="preserve">data =</w:t>
+      </w:r>
+      <w:r>
+        <w:rPr>
+          <w:rStyle w:val="NormalTok"/>
+        </w:rPr>
+        <w:t xml:space="preserve"> stateAvgProd, </w:t>
+      </w:r>
+      <w:r>
+        <w:rPr>
+          <w:rStyle w:val="FunctionTok"/>
+        </w:rPr>
+        <w:t xml:space="preserve">aes</w:t>
+      </w:r>
+      <w:r>
+        <w:rPr>
+          <w:rStyle w:val="NormalTok"/>
+        </w:rPr>
+        <w:t xml:space="preserve">(</w:t>
+      </w:r>
+      <w:r>
+        <w:rPr>
+          <w:rStyle w:val="AttributeTok"/>
+        </w:rPr>
+        <w:t xml:space="preserve">x =</w:t>
+      </w:r>
+      <w:r>
+        <w:rPr>
+          <w:rStyle w:val="NormalTok"/>
+        </w:rPr>
+        <w:t xml:space="preserve"> YEAR, </w:t>
+      </w:r>
+      <w:r>
+        <w:rPr>
+          <w:rStyle w:val="AttributeTok"/>
+        </w:rPr>
+        <w:t xml:space="preserve">y =</w:t>
+      </w:r>
+      <w:r>
+        <w:rPr>
+          <w:rStyle w:val="NormalTok"/>
+        </w:rPr>
+        <w:t xml:space="preserve"> avgGigHours, </w:t>
+      </w:r>
+      <w:r>
+        <w:rPr>
+          <w:rStyle w:val="AttributeTok"/>
+        </w:rPr>
+        <w:t xml:space="preserve">group =</w:t>
+      </w:r>
+      <w:r>
+        <w:rPr>
+          <w:rStyle w:val="NormalTok"/>
+        </w:rPr>
+        <w:t xml:space="preserve"> EnergySource, </w:t>
+      </w:r>
+      <w:r>
+        <w:rPr>
+          <w:rStyle w:val="AttributeTok"/>
+        </w:rPr>
+        <w:t xml:space="preserve">color =</w:t>
+      </w:r>
+      <w:r>
+        <w:rPr>
+          <w:rStyle w:val="NormalTok"/>
+        </w:rPr>
+        <w:t xml:space="preserve"> EnergySource), </w:t>
+      </w:r>
+      <w:r>
+        <w:rPr>
+          <w:rStyle w:val="AttributeTok"/>
+        </w:rPr>
+        <w:t xml:space="preserve">stat =</w:t>
+      </w:r>
+      <w:r>
+        <w:rPr>
+          <w:rStyle w:val="NormalTok"/>
+        </w:rPr>
+        <w:t xml:space="preserve"> </w:t>
+      </w:r>
+      <w:r>
+        <w:rPr>
+          <w:rStyle w:val="StringTok"/>
+        </w:rPr>
+        <w:t xml:space="preserve">"identity"</w:t>
+      </w:r>
+      <w:r>
+        <w:rPr>
+          <w:rStyle w:val="NormalTok"/>
+        </w:rPr>
+        <w:t xml:space="preserve">) </w:t>
+      </w:r>
+      <w:r>
+        <w:rPr>
+          <w:rStyle w:val="SpecialCharTok"/>
+        </w:rPr>
+        <w:t xml:space="preserve">+</w:t>
+      </w:r>
+      <w:r>
+        <w:br/>
+      </w:r>
+      <w:r>
+        <w:rPr>
+          <w:rStyle w:val="NormalTok"/>
+        </w:rPr>
+        <w:t xml:space="preserve">    </w:t>
+      </w:r>
+      <w:r>
+        <w:rPr>
+          <w:rStyle w:val="FunctionTok"/>
+        </w:rPr>
+        <w:t xml:space="preserve">geom_line</w:t>
+      </w:r>
+      <w:r>
+        <w:rPr>
+          <w:rStyle w:val="NormalTok"/>
+        </w:rPr>
+        <w:t xml:space="preserve">() </w:t>
+      </w:r>
+      <w:r>
+        <w:rPr>
+          <w:rStyle w:val="SpecialCharTok"/>
+        </w:rPr>
+        <w:t xml:space="preserve">+</w:t>
+      </w:r>
+      <w:r>
+        <w:br/>
+      </w:r>
+      <w:r>
+        <w:rPr>
+          <w:rStyle w:val="NormalTok"/>
+        </w:rPr>
+        <w:t xml:space="preserve">    </w:t>
+      </w:r>
+      <w:r>
+        <w:rPr>
+          <w:rStyle w:val="FunctionTok"/>
+        </w:rPr>
+        <w:t xml:space="preserve">geom_point</w:t>
+      </w:r>
+      <w:r>
+        <w:rPr>
+          <w:rStyle w:val="NormalTok"/>
+        </w:rPr>
+        <w:t xml:space="preserve">()</w:t>
+      </w:r>
+      <w:r>
+        <w:br/>
+      </w:r>
+      <w:r>
+        <w:rPr>
+          <w:rStyle w:val="FunctionTok"/>
+        </w:rPr>
+        <w:t xml:space="preserve">print</w:t>
+      </w:r>
+      <w:r>
+        <w:rPr>
+          <w:rStyle w:val="NormalTok"/>
+        </w:rPr>
+        <w:t xml:space="preserve">(plot)</w:t>
+      </w:r>
+      <w:r>
+        <w:br/>
+      </w:r>
+      <w:r>
+        <w:rPr>
+          <w:rStyle w:val="NormalTok"/>
+        </w:rPr>
+        <w:t xml:space="preserve">}</w:t>
+      </w:r>
     </w:p>
     <w:p>
       <w:pPr>
@@ -5352,413 +6027,34 @@
         <w:rPr>
           <w:rStyle w:val="VerbatimChar"/>
         </w:rPr>
-        <w:t xml:space="preserve">## # A tibble: 693 × 4</w:t>
-      </w:r>
-      <w:r>
-        <w:br/>
-      </w:r>
-      <w:r>
-        <w:rPr>
-          <w:rStyle w:val="VerbatimChar"/>
-        </w:rPr>
-        <w:t xml:space="preserve">## # Groups:   EnergySource, STATE [50]</w:t>
-      </w:r>
-      <w:r>
-        <w:br/>
-      </w:r>
-      <w:r>
-        <w:rPr>
-          <w:rStyle w:val="VerbatimChar"/>
-        </w:rPr>
-        <w:t xml:space="preserve">##    EnergySource STATE  YEAR avgGigHours</w:t>
-      </w:r>
-      <w:r>
-        <w:br/>
-      </w:r>
-      <w:r>
-        <w:rPr>
-          <w:rStyle w:val="VerbatimChar"/>
-        </w:rPr>
-        <w:t xml:space="preserve">##    &lt;chr&gt;        &lt;chr&gt; &lt;dbl&gt;       &lt;dbl&gt;</w:t>
-      </w:r>
-      <w:r>
-        <w:br/>
-      </w:r>
-      <w:r>
-        <w:rPr>
-          <w:rStyle w:val="VerbatimChar"/>
-        </w:rPr>
-        <w:t xml:space="preserve">##  1 Coal         AK     2008      0.0255</w:t>
-      </w:r>
-      <w:r>
-        <w:br/>
-      </w:r>
-      <w:r>
-        <w:rPr>
-          <w:rStyle w:val="VerbatimChar"/>
-        </w:rPr>
-        <w:t xml:space="preserve">##  2 Coal         AK     2009      0.0263</w:t>
-      </w:r>
-      <w:r>
-        <w:br/>
-      </w:r>
-      <w:r>
-        <w:rPr>
-          <w:rStyle w:val="VerbatimChar"/>
-        </w:rPr>
-        <w:t xml:space="preserve">##  3 Coal         AK     2010      0.0259</w:t>
-      </w:r>
-      <w:r>
-        <w:br/>
-      </w:r>
-      <w:r>
-        <w:rPr>
-          <w:rStyle w:val="VerbatimChar"/>
-        </w:rPr>
-        <w:t xml:space="preserve">##  4 Coal         AK     2011      0.0273</w:t>
-      </w:r>
-      <w:r>
-        <w:br/>
-      </w:r>
-      <w:r>
-        <w:rPr>
-          <w:rStyle w:val="VerbatimChar"/>
-        </w:rPr>
-        <w:t xml:space="preserve">##  5 Coal         AK     2012      0.0285</w:t>
-      </w:r>
-      <w:r>
-        <w:br/>
-      </w:r>
-      <w:r>
-        <w:rPr>
-          <w:rStyle w:val="VerbatimChar"/>
-        </w:rPr>
-        <w:t xml:space="preserve">##  6 Coal         AK     2013      0.0260</w:t>
-      </w:r>
-      <w:r>
-        <w:br/>
-      </w:r>
-      <w:r>
-        <w:rPr>
-          <w:rStyle w:val="VerbatimChar"/>
-        </w:rPr>
-        <w:t xml:space="preserve">##  7 Coal         AK     2014      0.0235</w:t>
-      </w:r>
-      <w:r>
-        <w:br/>
-      </w:r>
-      <w:r>
-        <w:rPr>
-          <w:rStyle w:val="VerbatimChar"/>
-        </w:rPr>
-        <w:t xml:space="preserve">##  8 Coal         AK     2015      0.0278</w:t>
-      </w:r>
-      <w:r>
-        <w:br/>
-      </w:r>
-      <w:r>
-        <w:rPr>
-          <w:rStyle w:val="VerbatimChar"/>
-        </w:rPr>
-        <w:t xml:space="preserve">##  9 Coal         AK     2016      0.0248</w:t>
-      </w:r>
-      <w:r>
-        <w:br/>
-      </w:r>
-      <w:r>
-        <w:rPr>
-          <w:rStyle w:val="VerbatimChar"/>
-        </w:rPr>
-        <w:t xml:space="preserve">## 10 Coal         AK     2017      0.0232</w:t>
-      </w:r>
-      <w:r>
-        <w:br/>
-      </w:r>
-      <w:r>
-        <w:rPr>
-          <w:rStyle w:val="VerbatimChar"/>
-        </w:rPr>
-        <w:t xml:space="preserve">## # … with 683 more rows</w:t>
-      </w:r>
-    </w:p>
-    <w:p>
-      <w:pPr>
-        <w:pStyle w:val="SourceCode"/>
-      </w:pPr>
-      <w:r>
-        <w:rPr>
-          <w:rStyle w:val="FunctionTok"/>
-        </w:rPr>
-        <w:t xml:space="preserve">ggplot</w:t>
-      </w:r>
-      <w:r>
-        <w:rPr>
-          <w:rStyle w:val="NormalTok"/>
-        </w:rPr>
-        <w:t xml:space="preserve">(</w:t>
-      </w:r>
-      <w:r>
-        <w:rPr>
-          <w:rStyle w:val="AttributeTok"/>
-        </w:rPr>
-        <w:t xml:space="preserve">data =</w:t>
-      </w:r>
-      <w:r>
-        <w:rPr>
-          <w:rStyle w:val="NormalTok"/>
-        </w:rPr>
-        <w:t xml:space="preserve"> avgProdbySourcebyState) </w:t>
-      </w:r>
-      <w:r>
-        <w:rPr>
-          <w:rStyle w:val="SpecialCharTok"/>
-        </w:rPr>
-        <w:t xml:space="preserve">+</w:t>
-      </w:r>
-      <w:r>
-        <w:br/>
-      </w:r>
-      <w:r>
-        <w:rPr>
-          <w:rStyle w:val="NormalTok"/>
-        </w:rPr>
-        <w:t xml:space="preserve">  </w:t>
-      </w:r>
-      <w:r>
-        <w:rPr>
-          <w:rStyle w:val="FunctionTok"/>
-        </w:rPr>
-        <w:t xml:space="preserve">geom_point</w:t>
-      </w:r>
-      <w:r>
-        <w:rPr>
-          <w:rStyle w:val="NormalTok"/>
-        </w:rPr>
-        <w:t xml:space="preserve">(</w:t>
-      </w:r>
-      <w:r>
-        <w:rPr>
-          <w:rStyle w:val="FunctionTok"/>
-        </w:rPr>
-        <w:t xml:space="preserve">aes</w:t>
-      </w:r>
-      <w:r>
-        <w:rPr>
-          <w:rStyle w:val="NormalTok"/>
-        </w:rPr>
-        <w:t xml:space="preserve">(</w:t>
-      </w:r>
-      <w:r>
-        <w:rPr>
-          <w:rStyle w:val="AttributeTok"/>
-        </w:rPr>
-        <w:t xml:space="preserve">y =</w:t>
-      </w:r>
-      <w:r>
-        <w:rPr>
-          <w:rStyle w:val="NormalTok"/>
-        </w:rPr>
-        <w:t xml:space="preserve"> avgGigHours, </w:t>
-      </w:r>
-      <w:r>
-        <w:rPr>
-          <w:rStyle w:val="AttributeTok"/>
-        </w:rPr>
-        <w:t xml:space="preserve">x=</w:t>
-      </w:r>
-      <w:r>
-        <w:rPr>
-          <w:rStyle w:val="NormalTok"/>
-        </w:rPr>
-        <w:t xml:space="preserve"> YEAR, </w:t>
-      </w:r>
-      <w:r>
-        <w:rPr>
-          <w:rStyle w:val="AttributeTok"/>
-        </w:rPr>
-        <w:t xml:space="preserve">group =</w:t>
-      </w:r>
-      <w:r>
-        <w:rPr>
-          <w:rStyle w:val="NormalTok"/>
-        </w:rPr>
-        <w:t xml:space="preserve"> STATE, </w:t>
-      </w:r>
-      <w:r>
-        <w:rPr>
-          <w:rStyle w:val="AttributeTok"/>
-        </w:rPr>
-        <w:t xml:space="preserve">color =</w:t>
-      </w:r>
-      <w:r>
-        <w:rPr>
-          <w:rStyle w:val="NormalTok"/>
-        </w:rPr>
-        <w:t xml:space="preserve"> STATE,</w:t>
-      </w:r>
-      <w:r>
-        <w:rPr>
-          <w:rStyle w:val="AttributeTok"/>
-        </w:rPr>
-        <w:t xml:space="preserve">linetype =</w:t>
-      </w:r>
-      <w:r>
-        <w:rPr>
-          <w:rStyle w:val="NormalTok"/>
-        </w:rPr>
-        <w:t xml:space="preserve"> STATE), </w:t>
-      </w:r>
-      <w:r>
-        <w:rPr>
-          <w:rStyle w:val="AttributeTok"/>
-        </w:rPr>
-        <w:t xml:space="preserve">stat =</w:t>
-      </w:r>
-      <w:r>
-        <w:rPr>
-          <w:rStyle w:val="NormalTok"/>
-        </w:rPr>
-        <w:t xml:space="preserve"> </w:t>
-      </w:r>
-      <w:r>
-        <w:rPr>
-          <w:rStyle w:val="StringTok"/>
-        </w:rPr>
-        <w:t xml:space="preserve">"identity"</w:t>
-      </w:r>
-      <w:r>
-        <w:rPr>
-          <w:rStyle w:val="NormalTok"/>
-        </w:rPr>
-        <w:t xml:space="preserve">) </w:t>
-      </w:r>
-      <w:r>
-        <w:rPr>
-          <w:rStyle w:val="SpecialCharTok"/>
-        </w:rPr>
-        <w:t xml:space="preserve">+</w:t>
-      </w:r>
-      <w:r>
-        <w:br/>
-      </w:r>
-      <w:r>
-        <w:rPr>
-          <w:rStyle w:val="NormalTok"/>
-        </w:rPr>
-        <w:t xml:space="preserve">  </w:t>
-      </w:r>
-      <w:r>
-        <w:rPr>
-          <w:rStyle w:val="FunctionTok"/>
-        </w:rPr>
-        <w:t xml:space="preserve">labs</w:t>
-      </w:r>
-      <w:r>
-        <w:rPr>
-          <w:rStyle w:val="NormalTok"/>
-        </w:rPr>
-        <w:t xml:space="preserve">(</w:t>
-      </w:r>
-      <w:r>
-        <w:rPr>
-          <w:rStyle w:val="AttributeTok"/>
-        </w:rPr>
-        <w:t xml:space="preserve">title =</w:t>
-      </w:r>
-      <w:r>
-        <w:rPr>
-          <w:rStyle w:val="NormalTok"/>
-        </w:rPr>
-        <w:t xml:space="preserve"> </w:t>
-      </w:r>
-      <w:r>
-        <w:rPr>
-          <w:rStyle w:val="StringTok"/>
-        </w:rPr>
-        <w:t xml:space="preserve">"Coal Energy Production by State"</w:t>
-      </w:r>
-      <w:r>
-        <w:rPr>
-          <w:rStyle w:val="NormalTok"/>
-        </w:rPr>
-        <w:t xml:space="preserve">,</w:t>
-      </w:r>
-      <w:r>
-        <w:br/>
-      </w:r>
-      <w:r>
-        <w:rPr>
-          <w:rStyle w:val="NormalTok"/>
-        </w:rPr>
-        <w:t xml:space="preserve">       </w:t>
-      </w:r>
-      <w:r>
-        <w:rPr>
-          <w:rStyle w:val="AttributeTok"/>
-        </w:rPr>
-        <w:t xml:space="preserve">y =</w:t>
-      </w:r>
-      <w:r>
-        <w:rPr>
-          <w:rStyle w:val="NormalTok"/>
-        </w:rPr>
-        <w:t xml:space="preserve"> </w:t>
-      </w:r>
-      <w:r>
-        <w:rPr>
-          <w:rStyle w:val="StringTok"/>
-        </w:rPr>
-        <w:t xml:space="preserve">"Average Energy Generation (Gigawatthours)"</w:t>
-      </w:r>
-      <w:r>
-        <w:rPr>
-          <w:rStyle w:val="NormalTok"/>
-        </w:rPr>
-        <w:t xml:space="preserve">,</w:t>
-      </w:r>
-      <w:r>
-        <w:br/>
-      </w:r>
-      <w:r>
-        <w:rPr>
-          <w:rStyle w:val="NormalTok"/>
-        </w:rPr>
-        <w:t xml:space="preserve">       </w:t>
-      </w:r>
-      <w:r>
-        <w:rPr>
-          <w:rStyle w:val="AttributeTok"/>
-        </w:rPr>
-        <w:t xml:space="preserve">x =</w:t>
-      </w:r>
-      <w:r>
-        <w:rPr>
-          <w:rStyle w:val="NormalTok"/>
-        </w:rPr>
-        <w:t xml:space="preserve"> </w:t>
-      </w:r>
-      <w:r>
-        <w:rPr>
-          <w:rStyle w:val="StringTok"/>
-        </w:rPr>
-        <w:t xml:space="preserve">"Year"</w:t>
-      </w:r>
-      <w:r>
-        <w:rPr>
-          <w:rStyle w:val="NormalTok"/>
-        </w:rPr>
-        <w:t xml:space="preserve">)</w:t>
-      </w:r>
-    </w:p>
-    <w:p>
-      <w:pPr>
-        <w:pStyle w:val="SourceCode"/>
-      </w:pPr>
-      <w:r>
-        <w:rPr>
-          <w:rStyle w:val="VerbatimChar"/>
-        </w:rPr>
-        <w:t xml:space="preserve">## Warning: Ignoring unknown aesthetics: linetype</w:t>
+        <w:t xml:space="preserve">##  [1] "AK" "AL" "AR" "AZ" "CA" "CO" "CT" "DE" "FL" "GA" "HI" "IA" "ID" "IL" "IN"</w:t>
+      </w:r>
+      <w:r>
+        <w:br/>
+      </w:r>
+      <w:r>
+        <w:rPr>
+          <w:rStyle w:val="VerbatimChar"/>
+        </w:rPr>
+        <w:t xml:space="preserve">## [16] "KS" "KY" "LA" "MA" "MD" "ME" "MI" "MN" "MO" "MS" "MT" "NC" "ND" "NE" "NH"</w:t>
+      </w:r>
+      <w:r>
+        <w:br/>
+      </w:r>
+      <w:r>
+        <w:rPr>
+          <w:rStyle w:val="VerbatimChar"/>
+        </w:rPr>
+        <w:t xml:space="preserve">## [31] "NJ" "NM" "NV" "NY" "OH" "OK" "OR" "PA" "SC" "SD" "TN" "TX" "UT" "VA" "WA"</w:t>
+      </w:r>
+      <w:r>
+        <w:br/>
+      </w:r>
+      <w:r>
+        <w:rPr>
+          <w:rStyle w:val="VerbatimChar"/>
+        </w:rPr>
+        <w:t xml:space="preserve">## [46] "WI" "WV" "WY" "RI" "VT" "DC"</w:t>
       </w:r>
     </w:p>
     <w:p>

</xml_diff>